<commit_message>
Got all analyses except bestEffects
</commit_message>
<xml_diff>
--- a/protocol/Analysis protocol v0b.docx
+++ b/protocol/Analysis protocol v0b.docx
@@ -845,24 +845,14 @@
       <w:r>
         <w:t xml:space="preserve">Figure </w:t>
       </w:r>
-      <w:r>
-        <w:fldChar w:fldCharType="begin"/>
-      </w:r>
-      <w:r>
-        <w:instrText xml:space="preserve"> SEQ Figure \* ARABIC </w:instrText>
-      </w:r>
-      <w:r>
-        <w:fldChar w:fldCharType="separate"/>
-      </w:r>
-      <w:r>
-        <w:rPr>
-          <w:noProof/>
-        </w:rPr>
-        <w:t>1</w:t>
-      </w:r>
-      <w:r>
-        <w:fldChar w:fldCharType="end"/>
-      </w:r>
+      <w:fldSimple w:instr=" SEQ Figure \* ARABIC ">
+        <w:r>
+          <w:rPr>
+            <w:noProof/>
+          </w:rPr>
+          <w:t>1</w:t>
+        </w:r>
+      </w:fldSimple>
       <w:r>
         <w:t xml:space="preserve">. </w:t>
       </w:r>
@@ -1036,24 +1026,14 @@
       <w:r>
         <w:t xml:space="preserve">Figure </w:t>
       </w:r>
-      <w:r>
-        <w:fldChar w:fldCharType="begin"/>
-      </w:r>
-      <w:r>
-        <w:instrText xml:space="preserve"> SEQ Figure \* ARABIC </w:instrText>
-      </w:r>
-      <w:r>
-        <w:fldChar w:fldCharType="separate"/>
-      </w:r>
-      <w:r>
-        <w:rPr>
-          <w:noProof/>
-        </w:rPr>
-        <w:t>2</w:t>
-      </w:r>
-      <w:r>
-        <w:fldChar w:fldCharType="end"/>
-      </w:r>
+      <w:fldSimple w:instr=" SEQ Figure \* ARABIC ">
+        <w:r>
+          <w:rPr>
+            <w:noProof/>
+          </w:rPr>
+          <w:t>2</w:t>
+        </w:r>
+      </w:fldSimple>
       <w:r>
         <w:t>.</w:t>
       </w:r>
@@ -1578,13 +1558,7 @@
         <w:t xml:space="preserve">. </w:t>
       </w:r>
       <w:r>
-        <w:t xml:space="preserve">Each area of competency </w:t>
-      </w:r>
-      <w:r>
-        <w:t>was matched with specific intended learning outcomes and corresponding assessable competencies which individuals should be able to perform</w:t>
-      </w:r>
-      <w:r>
-        <w:t>. For a full list of intended learning outcomes and competencies see supplementary table 3.</w:t>
+        <w:t>Each area of competency was matched with specific intended learning outcomes and corresponding assessable competencies which individuals should be able to perform. For a full list of intended learning outcomes and competencies see supplementary table 3.</w:t>
       </w:r>
     </w:p>
     <w:p/>
@@ -1811,22 +1785,7 @@
     </w:p>
     <w:p>
       <w:r>
-        <w:t>P</w:t>
-      </w:r>
-      <w:r>
-        <w:t>articipant</w:t>
-      </w:r>
-      <w:r>
-        <w:t>s were debriefed in this section</w:t>
-      </w:r>
-      <w:r>
-        <w:t xml:space="preserve"> and</w:t>
-      </w:r>
-      <w:r>
-        <w:t xml:space="preserve"> on completion were</w:t>
-      </w:r>
-      <w:r>
-        <w:t xml:space="preserve"> reimbursed with course credits.</w:t>
+        <w:t>Participants were debriefed in this section and on completion were reimbursed with course credits.</w:t>
       </w:r>
     </w:p>
     <w:p>
@@ -2013,10 +1972,7 @@
         </w:numPr>
       </w:pPr>
       <w:r>
-        <w:t>Side-effect</w:t>
-      </w:r>
-      <w:r>
-        <w:t xml:space="preserve"> score</w:t>
+        <w:t>Side-effect score</w:t>
       </w:r>
     </w:p>
     <w:p/>
@@ -2263,7 +2219,7 @@
       </w:r>
       <w:proofErr w:type="spellEnd"/>
       <w:r>
-        <w:t xml:space="preserve">). </w:t>
+        <w:t>).</w:t>
       </w:r>
     </w:p>
     <w:p>
@@ -2375,7 +2331,7 @@
         <w:rPr>
           <w:rFonts w:eastAsiaTheme="minorEastAsia"/>
         </w:rPr>
-        <w:t xml:space="preserve">. </w:t>
+        <w:t>.</w:t>
       </w:r>
     </w:p>
     <w:p>
@@ -3435,21 +3391,11 @@
       <w:r>
         <w:t xml:space="preserve">I need to think of a better </w:t>
       </w:r>
-      <w:proofErr w:type="spellStart"/>
-      <w:r>
-        <w:t>term</w:t>
-      </w:r>
-      <w:proofErr w:type="spellEnd"/>
-      <w:r>
-        <w:t xml:space="preserve"> than gamification. </w:t>
-      </w:r>
-      <w:proofErr w:type="gramStart"/>
-      <w:r>
-        <w:t>Myself and Oliver</w:t>
-      </w:r>
-      <w:proofErr w:type="gramEnd"/>
-      <w:r>
-        <w:t xml:space="preserve"> believe ‘gamification’ describes token gamification. </w:t>
+      <w:r>
+        <w:t xml:space="preserve">term than gamification. </w:t>
+      </w:r>
+      <w:r>
+        <w:t xml:space="preserve">Myself and Oliver believe ‘gamification’ describes token gamification. </w:t>
       </w:r>
     </w:p>
   </w:comment>
@@ -3516,13 +3462,8 @@
       <w:r>
         <w:t xml:space="preserve">Analysing complexity in a Psychological network: Obtaining causal estimates for the effects of sleep, </w:t>
       </w:r>
-      <w:proofErr w:type="gramStart"/>
-      <w:r>
-        <w:t>wellbeing</w:t>
-      </w:r>
-      <w:proofErr w:type="gramEnd"/>
-      <w:r>
-        <w:t xml:space="preserve"> and related factors</w:t>
+      <w:r>
+        <w:t>wellbeing and related factors</w:t>
       </w:r>
     </w:p>
     <w:p>
@@ -3745,13 +3686,8 @@
       <w:r>
         <w:t xml:space="preserve">Analysing complexity in a Psychological network: Obtaining causal estimates for the effects of sleep, </w:t>
       </w:r>
-      <w:proofErr w:type="gramStart"/>
-      <w:r>
-        <w:t>wellbeing</w:t>
-      </w:r>
-      <w:proofErr w:type="gramEnd"/>
-      <w:r>
-        <w:t xml:space="preserve"> and related factors</w:t>
+      <w:r>
+        <w:t>wellbeing and related factors</w:t>
       </w:r>
     </w:p>
   </w:comment>
@@ -3816,13 +3752,8 @@
       <w:r>
         <w:t xml:space="preserve">Developed Network MR scoring method from the MiRANA Network MR algorithm which had input from Valerio Maggio, Gib </w:t>
       </w:r>
-      <w:proofErr w:type="spellStart"/>
-      <w:r>
-        <w:t>Hemani</w:t>
-      </w:r>
-      <w:proofErr w:type="spellEnd"/>
-      <w:r>
-        <w:t xml:space="preserve"> and Panagiota Pagoni</w:t>
+      <w:r>
+        <w:t>Hemani and Panagiota Pagoni</w:t>
       </w:r>
     </w:p>
   </w:comment>
@@ -7701,6 +7632,7 @@
   <w:style w:type="character" w:default="1" w:styleId="DefaultParagraphFont">
     <w:name w:val="Default Paragraph Font"/>
     <w:uiPriority w:val="1"/>
+    <w:semiHidden/>
     <w:unhideWhenUsed/>
   </w:style>
   <w:style w:type="table" w:default="1" w:styleId="TableNormal">

</xml_diff>